<commit_message>
added Java JAR for CP 4.2
Added Java JAR for computing TVD for CP 4.2.
CP 4.2 solution documents (docx/pdf) have also been updated to include
the instruction on how to run the JAR file.
</commit_message>
<xml_diff>
--- a/solutions/problem2/problem-2-solution.docx
+++ b/solutions/problem2/problem-2-solution.docx
@@ -38,16 +38,8 @@
         <w:rPr>
           <w:b/>
         </w:rPr>
-        <w:t>Queries</w:t>
-      </w:r>
-      <w:proofErr w:type="gramStart"/>
-      <w:r>
-        <w:rPr>
-          <w:b/>
-        </w:rPr>
-        <w:t>:</w:t>
-      </w:r>
-      <w:proofErr w:type="gramEnd"/>
+        <w:t>Queries:</w:t>
+      </w:r>
       <w:r>
         <w:rPr>
           <w:b/>
@@ -778,16 +770,8 @@
         <w:rPr>
           <w:rFonts w:eastAsiaTheme="minorEastAsia"/>
         </w:rPr>
-        <w:t xml:space="preserve"> regardless of whether the patient had the disease (i.e., </w:t>
-      </w:r>
-      <w:proofErr w:type="gramStart"/>
-      <w:r>
-        <w:rPr>
-          <w:rFonts w:eastAsiaTheme="minorEastAsia"/>
-        </w:rPr>
-        <w:t xml:space="preserve">when </w:t>
-      </w:r>
-      <w:proofErr w:type="gramEnd"/>
+        <w:t xml:space="preserve"> regardless of whether the patient had the disease (i.e., when </w:t>
+      </w:r>
       <m:oMath>
         <m:sSub>
           <m:sSubPr>
@@ -951,16 +935,8 @@
         <w:rPr>
           <w:rFonts w:eastAsiaTheme="minorEastAsia"/>
         </w:rPr>
-        <w:t xml:space="preserve"> be the revised set of findings after observing </w:t>
-      </w:r>
-      <w:proofErr w:type="gramStart"/>
-      <w:r>
-        <w:rPr>
-          <w:rFonts w:eastAsiaTheme="minorEastAsia"/>
-        </w:rPr>
-        <w:t xml:space="preserve">finding </w:t>
-      </w:r>
-      <w:proofErr w:type="gramEnd"/>
+        <w:t xml:space="preserve"> be the revised set of findings after observing finding </w:t>
+      </w:r>
       <m:oMath>
         <m:r>
           <w:rPr>
@@ -987,16 +963,8 @@
         <w:rPr>
           <w:rFonts w:eastAsiaTheme="minorEastAsia"/>
         </w:rPr>
-        <w:t xml:space="preserve"> be the cost of observing </w:t>
-      </w:r>
-      <w:proofErr w:type="gramStart"/>
-      <w:r>
-        <w:rPr>
-          <w:rFonts w:eastAsiaTheme="minorEastAsia"/>
-        </w:rPr>
-        <w:t xml:space="preserve">finding </w:t>
-      </w:r>
-      <w:proofErr w:type="gramEnd"/>
+        <w:t xml:space="preserve"> be the cost of observing finding </w:t>
+      </w:r>
       <m:oMath>
         <m:r>
           <w:rPr>
@@ -1365,19 +1333,11 @@
           <w:rFonts w:eastAsiaTheme="minorEastAsia"/>
         </w:rPr>
       </w:pPr>
-      <w:proofErr w:type="gramStart"/>
       <w:r>
         <w:rPr>
           <w:rFonts w:eastAsiaTheme="minorEastAsia"/>
         </w:rPr>
-        <w:t>is</w:t>
-      </w:r>
-      <w:proofErr w:type="gramEnd"/>
-      <w:r>
-        <w:rPr>
-          <w:rFonts w:eastAsiaTheme="minorEastAsia"/>
-        </w:rPr>
-        <w:t xml:space="preserve"> the expected cost of the vector of treatments that minimizes the total cost. </w:t>
+        <w:t xml:space="preserve">is the expected cost of the vector of treatments that minimizes the total cost. </w:t>
       </w:r>
     </w:p>
     <w:p>
@@ -1416,16 +1376,8 @@
         <w:rPr>
           <w:rFonts w:eastAsiaTheme="minorEastAsia"/>
         </w:rPr>
-        <w:t xml:space="preserve"> plus the expected cost of treating the disease(s) after </w:t>
-      </w:r>
-      <w:proofErr w:type="gramStart"/>
-      <w:r>
-        <w:rPr>
-          <w:rFonts w:eastAsiaTheme="minorEastAsia"/>
-        </w:rPr>
-        <w:t xml:space="preserve">observing </w:t>
-      </w:r>
-      <w:proofErr w:type="gramEnd"/>
+        <w:t xml:space="preserve"> plus the expected cost of treating the disease(s) after observing </w:t>
+      </w:r>
       <m:oMath>
         <m:r>
           <w:rPr>
@@ -1808,16 +1760,8 @@
         <w:rPr>
           <w:b/>
         </w:rPr>
-        <w:t>Metrics</w:t>
-      </w:r>
-      <w:proofErr w:type="gramStart"/>
-      <w:r>
-        <w:rPr>
-          <w:b/>
-        </w:rPr>
-        <w:t>:</w:t>
-      </w:r>
-      <w:proofErr w:type="gramEnd"/>
+        <w:t>Metrics:</w:t>
+      </w:r>
       <w:r>
         <w:rPr>
           <w:b/>
@@ -1862,13 +1806,8 @@
         <w:spacing w:after="0"/>
       </w:pPr>
       <w:r>
-        <w:t>Metric 3</w:t>
-      </w:r>
-      <w:proofErr w:type="gramStart"/>
-      <w:r>
-        <w:t>:</w:t>
-      </w:r>
-      <w:proofErr w:type="gramEnd"/>
+        <w:t>Metric 3:</w:t>
+      </w:r>
       <w:r>
         <w:br/>
         <w:t>Sum of the squared differences between the true VOI and the computed VOI for all symptoms.</w:t>
@@ -2018,206 +1957,190 @@
         <w:rPr>
           <w:b/>
         </w:rPr>
-        <w:t>Ground Truth</w:t>
-      </w:r>
-      <w:proofErr w:type="gramStart"/>
+        <w:t>Ground Truth:</w:t>
+      </w:r>
       <w:r>
         <w:rPr>
           <w:b/>
         </w:rPr>
-        <w:t>:</w:t>
-      </w:r>
-      <w:proofErr w:type="gramEnd"/>
+        <w:br/>
+      </w:r>
+      <w:r>
+        <w:rPr>
+          <w:rFonts w:ascii="Calibri" w:eastAsia="Times New Roman" w:hAnsi="Calibri" w:cs="Times New Roman"/>
+          <w:color w:val="000000"/>
+        </w:rPr>
+        <w:t xml:space="preserve">The posterior distribution </w:t>
+      </w:r>
+      <w:r>
+        <w:rPr>
+          <w:rFonts w:ascii="Calibri" w:eastAsia="Times New Roman" w:hAnsi="Calibri" w:cs="Times New Roman"/>
+          <w:color w:val="000000"/>
+        </w:rPr>
+        <w:t xml:space="preserve">(for Metric 1) </w:t>
+      </w:r>
+      <w:r>
+        <w:rPr>
+          <w:rFonts w:ascii="Calibri" w:eastAsia="Times New Roman" w:hAnsi="Calibri" w:cs="Times New Roman"/>
+          <w:color w:val="000000"/>
+        </w:rPr>
+        <w:t xml:space="preserve">and </w:t>
+      </w:r>
+      <w:r>
+        <w:rPr>
+          <w:rFonts w:ascii="Calibri" w:eastAsia="Times New Roman" w:hAnsi="Calibri" w:cs="Times New Roman"/>
+          <w:color w:val="000000"/>
+        </w:rPr>
+        <w:t xml:space="preserve">is provided in the spreadsheet </w:t>
+      </w:r>
+      <w:r>
+        <w:rPr>
+          <w:rFonts w:ascii="Courier New" w:eastAsia="Times New Roman" w:hAnsi="Courier New" w:cs="Courier New"/>
+          <w:color w:val="000000"/>
+        </w:rPr>
+        <w:t>problem-2-solution-marginal</w:t>
+      </w:r>
+      <w:r>
+        <w:rPr>
+          <w:rFonts w:ascii="Courier New" w:eastAsia="Times New Roman" w:hAnsi="Courier New" w:cs="Courier New"/>
+          <w:color w:val="000000"/>
+        </w:rPr>
+        <w:t>.xlsx</w:t>
+      </w:r>
+      <w:r>
+        <w:t xml:space="preserve"> </w:t>
+      </w:r>
+      <w:r>
+        <w:t>(without headers in the .csv version)</w:t>
+      </w:r>
+      <w:r>
+        <w:t xml:space="preserve">.  </w:t>
+      </w:r>
+      <w:r>
+        <w:br/>
+      </w:r>
+      <w:r>
+        <w:br/>
+      </w:r>
+      <w:r>
+        <w:t>T</w:t>
+      </w:r>
+      <w:r>
+        <w:rPr>
+          <w:rFonts w:ascii="Calibri" w:eastAsia="Times New Roman" w:hAnsi="Calibri" w:cs="Times New Roman"/>
+          <w:color w:val="000000"/>
+        </w:rPr>
+        <w:t xml:space="preserve">he MAP value of the disease state variables </w:t>
+      </w:r>
+      <w:r>
+        <w:rPr>
+          <w:rFonts w:ascii="Calibri" w:eastAsia="Times New Roman" w:hAnsi="Calibri" w:cs="Times New Roman"/>
+          <w:color w:val="000000"/>
+        </w:rPr>
+        <w:t xml:space="preserve">(for Metric 2) </w:t>
+      </w:r>
+      <w:r>
+        <w:rPr>
+          <w:rFonts w:ascii="Calibri" w:eastAsia="Times New Roman" w:hAnsi="Calibri" w:cs="Times New Roman"/>
+          <w:color w:val="000000"/>
+        </w:rPr>
+        <w:t xml:space="preserve">for the provided data are in spreadsheet: </w:t>
+      </w:r>
+      <w:r>
+        <w:rPr>
+          <w:rFonts w:ascii="Courier New" w:eastAsia="Times New Roman" w:hAnsi="Courier New" w:cs="Courier New"/>
+          <w:color w:val="000000"/>
+        </w:rPr>
+        <w:t>problem-2-solution-map.xlsx</w:t>
+      </w:r>
+      <w:r>
+        <w:rPr>
+          <w:rFonts w:ascii="Courier New" w:eastAsia="Times New Roman" w:hAnsi="Courier New" w:cs="Courier New"/>
+          <w:color w:val="000000"/>
+        </w:rPr>
+        <w:t xml:space="preserve"> </w:t>
+      </w:r>
+      <w:r>
+        <w:t>(without headers in the .csv version)</w:t>
+      </w:r>
+      <w:r>
+        <w:rPr>
+          <w:rFonts w:ascii="Courier New" w:eastAsia="Times New Roman" w:hAnsi="Courier New" w:cs="Courier New"/>
+          <w:color w:val="000000"/>
+        </w:rPr>
+        <w:t>.</w:t>
+      </w:r>
+    </w:p>
+    <w:p>
+      <w:pPr>
+        <w:rPr>
+          <w:rFonts w:ascii="Calibri" w:eastAsia="Times New Roman" w:hAnsi="Calibri" w:cs="Times New Roman"/>
+          <w:color w:val="000000"/>
+        </w:rPr>
+      </w:pPr>
+      <w:r>
+        <w:rPr>
+          <w:rFonts w:ascii="Calibri" w:eastAsia="Times New Roman" w:hAnsi="Calibri" w:cs="Times New Roman"/>
+          <w:color w:val="000000"/>
+        </w:rPr>
+        <w:t>T</w:t>
+      </w:r>
+      <w:r>
+        <w:rPr>
+          <w:rFonts w:ascii="Calibri" w:eastAsia="Times New Roman" w:hAnsi="Calibri" w:cs="Times New Roman"/>
+          <w:color w:val="000000"/>
+        </w:rPr>
+        <w:t xml:space="preserve">he VOI </w:t>
+      </w:r>
+      <w:r>
+        <w:rPr>
+          <w:rFonts w:ascii="Calibri" w:eastAsia="Times New Roman" w:hAnsi="Calibri" w:cs="Times New Roman"/>
+          <w:color w:val="000000"/>
+        </w:rPr>
+        <w:t xml:space="preserve">for Metric 3 </w:t>
+      </w:r>
+      <w:r>
+        <w:rPr>
+          <w:rFonts w:ascii="Calibri" w:eastAsia="Times New Roman" w:hAnsi="Calibri" w:cs="Times New Roman"/>
+          <w:color w:val="000000"/>
+        </w:rPr>
+        <w:t xml:space="preserve">is in the spreadsheet: </w:t>
+      </w:r>
+      <w:r>
+        <w:rPr>
+          <w:rFonts w:ascii="Courier New" w:eastAsia="Times New Roman" w:hAnsi="Courier New" w:cs="Courier New"/>
+          <w:color w:val="000000"/>
+        </w:rPr>
+        <w:t>problem-2-solution-voi.xlsx</w:t>
+      </w:r>
+      <w:r>
+        <w:rPr>
+          <w:rFonts w:ascii="Courier New" w:eastAsia="Times New Roman" w:hAnsi="Courier New" w:cs="Courier New"/>
+          <w:color w:val="000000"/>
+        </w:rPr>
+        <w:t xml:space="preserve"> </w:t>
+      </w:r>
+      <w:r>
+        <w:t>(without headers in the .csv version)</w:t>
+      </w:r>
+      <w:r>
+        <w:rPr>
+          <w:rFonts w:ascii="Calibri" w:eastAsia="Times New Roman" w:hAnsi="Calibri" w:cs="Times New Roman"/>
+          <w:color w:val="000000"/>
+        </w:rPr>
+        <w:t>.</w:t>
+      </w:r>
+    </w:p>
+    <w:p>
+      <w:pPr>
+        <w:spacing w:after="0" w:line="240" w:lineRule="auto"/>
+      </w:pPr>
       <w:r>
         <w:rPr>
           <w:b/>
         </w:rPr>
-        <w:br/>
-      </w:r>
-      <w:r>
-        <w:rPr>
-          <w:rFonts w:ascii="Calibri" w:eastAsia="Times New Roman" w:hAnsi="Calibri" w:cs="Times New Roman"/>
-          <w:color w:val="000000"/>
-        </w:rPr>
-        <w:t xml:space="preserve">The posterior distribution </w:t>
-      </w:r>
-      <w:r>
-        <w:rPr>
-          <w:rFonts w:ascii="Calibri" w:eastAsia="Times New Roman" w:hAnsi="Calibri" w:cs="Times New Roman"/>
-          <w:color w:val="000000"/>
-        </w:rPr>
-        <w:t xml:space="preserve">(for Metric 1) </w:t>
-      </w:r>
-      <w:r>
-        <w:rPr>
-          <w:rFonts w:ascii="Calibri" w:eastAsia="Times New Roman" w:hAnsi="Calibri" w:cs="Times New Roman"/>
-          <w:color w:val="000000"/>
-        </w:rPr>
-        <w:t xml:space="preserve">and </w:t>
-      </w:r>
-      <w:r>
-        <w:rPr>
-          <w:rFonts w:ascii="Calibri" w:eastAsia="Times New Roman" w:hAnsi="Calibri" w:cs="Times New Roman"/>
-          <w:color w:val="000000"/>
-        </w:rPr>
-        <w:t xml:space="preserve">is provided in the spreadsheet </w:t>
-      </w:r>
-      <w:r>
-        <w:rPr>
-          <w:rFonts w:ascii="Courier New" w:eastAsia="Times New Roman" w:hAnsi="Courier New" w:cs="Courier New"/>
-          <w:color w:val="000000"/>
-        </w:rPr>
-        <w:t>problem-2-solution-marginal</w:t>
-      </w:r>
-      <w:r>
-        <w:rPr>
-          <w:rFonts w:ascii="Courier New" w:eastAsia="Times New Roman" w:hAnsi="Courier New" w:cs="Courier New"/>
-          <w:color w:val="000000"/>
-        </w:rPr>
-        <w:t>.xlsx</w:t>
-      </w:r>
-      <w:r>
-        <w:t xml:space="preserve"> </w:t>
-      </w:r>
-      <w:r>
-        <w:t>(without headers in the .csv version)</w:t>
-      </w:r>
-      <w:r>
-        <w:t xml:space="preserve">.  </w:t>
-      </w:r>
-      <w:r>
-        <w:br/>
-      </w:r>
-      <w:r>
-        <w:br/>
-      </w:r>
-      <w:r>
-        <w:t>T</w:t>
-      </w:r>
-      <w:r>
-        <w:rPr>
-          <w:rFonts w:ascii="Calibri" w:eastAsia="Times New Roman" w:hAnsi="Calibri" w:cs="Times New Roman"/>
-          <w:color w:val="000000"/>
-        </w:rPr>
-        <w:t xml:space="preserve">he MAP value of the disease state variables </w:t>
-      </w:r>
-      <w:r>
-        <w:rPr>
-          <w:rFonts w:ascii="Calibri" w:eastAsia="Times New Roman" w:hAnsi="Calibri" w:cs="Times New Roman"/>
-          <w:color w:val="000000"/>
-        </w:rPr>
-        <w:t xml:space="preserve">(for Metric 2) </w:t>
-      </w:r>
-      <w:r>
-        <w:rPr>
-          <w:rFonts w:ascii="Calibri" w:eastAsia="Times New Roman" w:hAnsi="Calibri" w:cs="Times New Roman"/>
-          <w:color w:val="000000"/>
-        </w:rPr>
-        <w:t xml:space="preserve">for the provided data are in spreadsheet: </w:t>
-      </w:r>
-      <w:r>
-        <w:rPr>
-          <w:rFonts w:ascii="Courier New" w:eastAsia="Times New Roman" w:hAnsi="Courier New" w:cs="Courier New"/>
-          <w:color w:val="000000"/>
-        </w:rPr>
-        <w:t>problem-2-solution-map.xlsx</w:t>
-      </w:r>
-      <w:r>
-        <w:rPr>
-          <w:rFonts w:ascii="Courier New" w:eastAsia="Times New Roman" w:hAnsi="Courier New" w:cs="Courier New"/>
-          <w:color w:val="000000"/>
-        </w:rPr>
-        <w:t xml:space="preserve"> </w:t>
-      </w:r>
-      <w:r>
-        <w:t>(without headers in the .csv version)</w:t>
-      </w:r>
-      <w:r>
-        <w:rPr>
-          <w:rFonts w:ascii="Courier New" w:eastAsia="Times New Roman" w:hAnsi="Courier New" w:cs="Courier New"/>
-          <w:color w:val="000000"/>
-        </w:rPr>
-        <w:t>.</w:t>
-      </w:r>
-    </w:p>
-    <w:p>
-      <w:pPr>
-        <w:rPr>
-          <w:rFonts w:ascii="Calibri" w:eastAsia="Times New Roman" w:hAnsi="Calibri" w:cs="Times New Roman"/>
-          <w:color w:val="000000"/>
-        </w:rPr>
-      </w:pPr>
-      <w:r>
-        <w:rPr>
-          <w:rFonts w:ascii="Calibri" w:eastAsia="Times New Roman" w:hAnsi="Calibri" w:cs="Times New Roman"/>
-          <w:color w:val="000000"/>
-        </w:rPr>
-        <w:t>T</w:t>
-      </w:r>
-      <w:r>
-        <w:rPr>
-          <w:rFonts w:ascii="Calibri" w:eastAsia="Times New Roman" w:hAnsi="Calibri" w:cs="Times New Roman"/>
-          <w:color w:val="000000"/>
-        </w:rPr>
-        <w:t xml:space="preserve">he VOI </w:t>
-      </w:r>
-      <w:r>
-        <w:rPr>
-          <w:rFonts w:ascii="Calibri" w:eastAsia="Times New Roman" w:hAnsi="Calibri" w:cs="Times New Roman"/>
-          <w:color w:val="000000"/>
-        </w:rPr>
-        <w:t xml:space="preserve">for Metric 3 </w:t>
-      </w:r>
-      <w:r>
-        <w:rPr>
-          <w:rFonts w:ascii="Calibri" w:eastAsia="Times New Roman" w:hAnsi="Calibri" w:cs="Times New Roman"/>
-          <w:color w:val="000000"/>
-        </w:rPr>
-        <w:t xml:space="preserve">is in the spreadsheet: </w:t>
-      </w:r>
-      <w:r>
-        <w:rPr>
-          <w:rFonts w:ascii="Courier New" w:eastAsia="Times New Roman" w:hAnsi="Courier New" w:cs="Courier New"/>
-          <w:color w:val="000000"/>
-        </w:rPr>
-        <w:t>problem-2-solution-voi.xlsx</w:t>
-      </w:r>
-      <w:r>
-        <w:rPr>
-          <w:rFonts w:ascii="Courier New" w:eastAsia="Times New Roman" w:hAnsi="Courier New" w:cs="Courier New"/>
-          <w:color w:val="000000"/>
-        </w:rPr>
-        <w:t xml:space="preserve"> </w:t>
-      </w:r>
-      <w:r>
-        <w:t>(without headers in the .csv version)</w:t>
-      </w:r>
-      <w:r>
-        <w:rPr>
-          <w:rFonts w:ascii="Calibri" w:eastAsia="Times New Roman" w:hAnsi="Calibri" w:cs="Times New Roman"/>
-          <w:color w:val="000000"/>
-        </w:rPr>
-        <w:t>.</w:t>
-      </w:r>
-    </w:p>
-    <w:p>
-      <w:pPr>
-        <w:spacing w:after="0" w:line="240" w:lineRule="auto"/>
-      </w:pPr>
-      <w:r>
-        <w:rPr>
-          <w:b/>
-        </w:rPr>
-        <w:t>TODO</w:t>
-      </w:r>
-      <w:proofErr w:type="gramStart"/>
-      <w:r>
-        <w:rPr>
-          <w:b/>
-        </w:rPr>
-        <w:t>:</w:t>
-      </w:r>
-      <w:proofErr w:type="gramEnd"/>
+        <w:t>TODO:</w:t>
+      </w:r>
       <w:r>
         <w:rPr>
           <w:b/>
@@ -2277,15 +2200,19 @@
         <w:t>w</w:t>
       </w:r>
       <w:r>
-        <w:t xml:space="preserve">e have included a </w:t>
-      </w:r>
-      <w:proofErr w:type="spellStart"/>
-      <w:r>
-        <w:t>Matlab</w:t>
-      </w:r>
-      <w:proofErr w:type="spellEnd"/>
-      <w:r>
-        <w:t xml:space="preserve"> program (</w:t>
+        <w:t xml:space="preserve">e have included </w:t>
+      </w:r>
+      <w:r>
+        <w:t xml:space="preserve">evaluation code in </w:t>
+      </w:r>
+      <w:r>
+        <w:t xml:space="preserve">Matlab </w:t>
+      </w:r>
+      <w:r>
+        <w:t>and Java</w:t>
+      </w:r>
+      <w:r>
+        <w:t xml:space="preserve"> (</w:t>
       </w:r>
       <w:r>
         <w:t xml:space="preserve">located in the folder </w:t>
@@ -2297,11 +2224,26 @@
         <w:t>problem-2-tvd-against-ground</w:t>
       </w:r>
       <w:r>
-        <w:t>) that computes ‘total variation’ between the ground posterior probability distribution provided with this solution package</w:t>
+        <w:t>)</w:t>
+      </w:r>
+      <w:r>
+        <w:t>.</w:t>
+      </w:r>
+      <w:r>
+        <w:t xml:space="preserve"> </w:t>
+      </w:r>
+      <w:r>
+        <w:t xml:space="preserve">Both of these programs </w:t>
+      </w:r>
+      <w:r>
+        <w:t>compute ‘total variation’ between the ground posterior probability distribution provided with this solution package</w:t>
       </w:r>
       <w:r>
         <w:t xml:space="preserve"> and the samples your solution code generates.</w:t>
       </w:r>
+      <w:r>
+        <w:t xml:space="preserve"> </w:t>
+      </w:r>
     </w:p>
     <w:p>
       <w:pPr>
@@ -2310,21 +2252,14 @@
         </w:rPr>
       </w:pPr>
       <w:r>
-        <w:t xml:space="preserve">Note that there are four cases you have to run and this </w:t>
-      </w:r>
-      <w:proofErr w:type="spellStart"/>
-      <w:r>
-        <w:t>Matlab</w:t>
-      </w:r>
-      <w:proofErr w:type="spellEnd"/>
-      <w:r>
-        <w:t xml:space="preserve"> programs computes the total variation score for one case at a time. The ground truth probability distribution over the disease state configurations used for the evaluation of each case are in the following files</w:t>
-      </w:r>
-      <w:proofErr w:type="gramStart"/>
-      <w:r>
-        <w:t>:</w:t>
-      </w:r>
-      <w:proofErr w:type="gramEnd"/>
+        <w:t>Note that there are four cases you have to run and th</w:t>
+      </w:r>
+      <w:r>
+        <w:t>e evaluation</w:t>
+      </w:r>
+      <w:r>
+        <w:t xml:space="preserve"> programs compute the total variation score for one case at a time. The ground truth probability distribution over the disease state configurations used for the evaluation of each case are in the following files:</w:t>
+      </w:r>
       <w:r>
         <w:br/>
       </w:r>
@@ -2385,26 +2320,10 @@
         <w:t>file without column headers</w:t>
       </w:r>
       <w:r>
-        <w:t>. The columns indicate diseases d1,…</w:t>
-      </w:r>
-      <w:proofErr w:type="gramStart"/>
-      <w:r>
-        <w:t>,d20</w:t>
-      </w:r>
-      <w:proofErr w:type="gramEnd"/>
-      <w:r>
-        <w:t>, and the rows indicate samples.</w:t>
-      </w:r>
-      <w:r>
-        <w:t xml:space="preserve"> The cell values should be {0</w:t>
-      </w:r>
-      <w:proofErr w:type="gramStart"/>
-      <w:r>
-        <w:t>,1</w:t>
-      </w:r>
-      <w:proofErr w:type="gramEnd"/>
-      <w:r>
-        <w:t>} indicating the disease status.</w:t>
+        <w:t>. The columns indicate diseases d1,…,d20, and the rows indicate samples.</w:t>
+      </w:r>
+      <w:r>
+        <w:t xml:space="preserve"> The cell values should be {0,1} indicating the disease status.</w:t>
       </w:r>
     </w:p>
     <w:p>
@@ -2416,24 +2335,20 @@
       </w:pPr>
       <w:r>
         <w:lastRenderedPageBreak/>
-        <w:t xml:space="preserve">Set the </w:t>
-      </w:r>
-      <w:proofErr w:type="spellStart"/>
-      <w:r>
-        <w:t>Matlab</w:t>
-      </w:r>
-      <w:proofErr w:type="spellEnd"/>
-      <w:r>
-        <w:t xml:space="preserve"> </w:t>
+        <w:t>If you use the Matlab program, s</w:t>
+      </w:r>
+      <w:r>
+        <w:t xml:space="preserve">et the </w:t>
+      </w:r>
+      <w:r>
+        <w:t xml:space="preserve">Matlab </w:t>
       </w:r>
       <w:r>
         <w:t>variable “samples” in the “</w:t>
       </w:r>
-      <w:proofErr w:type="spellStart"/>
       <w:r>
         <w:t>TVDScoreAgainstGround.m</w:t>
       </w:r>
-      <w:proofErr w:type="spellEnd"/>
       <w:r>
         <w:t xml:space="preserve">” file to be the </w:t>
       </w:r>
@@ -2447,15 +2362,7 @@
         <w:t>path</w:t>
       </w:r>
       <w:r>
-        <w:t xml:space="preserve"> that contains your samples, and the variable “</w:t>
-      </w:r>
-      <w:proofErr w:type="spellStart"/>
-      <w:r>
-        <w:t>caseposterior</w:t>
-      </w:r>
-      <w:proofErr w:type="spellEnd"/>
-      <w:r>
-        <w:t xml:space="preserve">” to the </w:t>
+        <w:t xml:space="preserve"> that contains your samples, and the variable “caseposterior” to the </w:t>
       </w:r>
       <w:r>
         <w:t>appropriate posterior CSV file path</w:t>
@@ -2477,28 +2384,12 @@
     </w:p>
     <w:p>
       <w:r>
-        <w:t xml:space="preserve">The </w:t>
-      </w:r>
-      <w:proofErr w:type="spellStart"/>
-      <w:r>
-        <w:t>Matlab</w:t>
-      </w:r>
-      <w:proofErr w:type="spellEnd"/>
-      <w:r>
-        <w:t xml:space="preserve"> code then computes the empirical probability mass from the samples and then returns the sum of absolute difference between the probability mass and the ground truth mass.</w:t>
-      </w:r>
-    </w:p>
-    <w:p>
-      <w:r>
-        <w:t xml:space="preserve">You can also use following command to run the </w:t>
-      </w:r>
-      <w:proofErr w:type="spellStart"/>
-      <w:r>
-        <w:t>Matlab</w:t>
-      </w:r>
-      <w:proofErr w:type="spellEnd"/>
-      <w:r>
-        <w:t xml:space="preserve"> program directly from command line.</w:t>
+        <w:t>The Matlab code then computes the empirical probability mass from the samples and then returns the sum of absolute difference between the probability mass and the ground truth mass.</w:t>
+      </w:r>
+    </w:p>
+    <w:p>
+      <w:r>
+        <w:t>You can also use following command to run the Matlab program directly from command line.</w:t>
       </w:r>
     </w:p>
     <w:p>
@@ -2507,133 +2398,43 @@
           <w:rFonts w:ascii="Courier New" w:hAnsi="Courier New" w:cs="Courier New"/>
         </w:rPr>
       </w:pPr>
-      <w:proofErr w:type="spellStart"/>
-      <w:proofErr w:type="gramStart"/>
       <w:r>
         <w:rPr>
           <w:rFonts w:ascii="Courier New" w:hAnsi="Courier New" w:cs="Courier New"/>
         </w:rPr>
-        <w:t>matlab</w:t>
-      </w:r>
-      <w:proofErr w:type="spellEnd"/>
-      <w:proofErr w:type="gramEnd"/>
+        <w:t>matlab -nosp</w:t>
+      </w:r>
       <w:r>
         <w:rPr>
           <w:rFonts w:ascii="Courier New" w:hAnsi="Courier New" w:cs="Courier New"/>
         </w:rPr>
-        <w:t xml:space="preserve"> -</w:t>
-      </w:r>
-      <w:proofErr w:type="spellStart"/>
+        <w:t>l</w:t>
+      </w:r>
       <w:r>
         <w:rPr>
           <w:rFonts w:ascii="Courier New" w:hAnsi="Courier New" w:cs="Courier New"/>
         </w:rPr>
-        <w:t>nosp</w:t>
+        <w:t>ash -nojvm -nodisplay -nodesktop -r "TVDScoreAgainstGround(&lt;case-posterior-disease-config-file-path</w:t>
       </w:r>
       <w:r>
         <w:rPr>
           <w:rFonts w:ascii="Courier New" w:hAnsi="Courier New" w:cs="Courier New"/>
         </w:rPr>
-        <w:t>l</w:t>
+        <w:t>&gt;, &lt;</w:t>
       </w:r>
       <w:r>
         <w:rPr>
           <w:rFonts w:ascii="Courier New" w:hAnsi="Courier New" w:cs="Courier New"/>
         </w:rPr>
-        <w:t>ash</w:t>
-      </w:r>
-      <w:proofErr w:type="spellEnd"/>
-      <w:r>
-        <w:rPr>
-          <w:rFonts w:ascii="Courier New" w:hAnsi="Courier New" w:cs="Courier New"/>
-        </w:rPr>
-        <w:t xml:space="preserve"> -</w:t>
-      </w:r>
-      <w:proofErr w:type="spellStart"/>
-      <w:r>
-        <w:rPr>
-          <w:rFonts w:ascii="Courier New" w:hAnsi="Courier New" w:cs="Courier New"/>
-        </w:rPr>
-        <w:t>nojvm</w:t>
-      </w:r>
-      <w:proofErr w:type="spellEnd"/>
-      <w:r>
-        <w:rPr>
-          <w:rFonts w:ascii="Courier New" w:hAnsi="Courier New" w:cs="Courier New"/>
-        </w:rPr>
-        <w:t xml:space="preserve"> -</w:t>
-      </w:r>
-      <w:proofErr w:type="spellStart"/>
-      <w:r>
-        <w:rPr>
-          <w:rFonts w:ascii="Courier New" w:hAnsi="Courier New" w:cs="Courier New"/>
-        </w:rPr>
-        <w:t>nodisplay</w:t>
-      </w:r>
-      <w:proofErr w:type="spellEnd"/>
-      <w:r>
-        <w:rPr>
-          <w:rFonts w:ascii="Courier New" w:hAnsi="Courier New" w:cs="Courier New"/>
-        </w:rPr>
-        <w:t xml:space="preserve"> -</w:t>
-      </w:r>
-      <w:proofErr w:type="spellStart"/>
-      <w:r>
-        <w:rPr>
-          <w:rFonts w:ascii="Courier New" w:hAnsi="Courier New" w:cs="Courier New"/>
-        </w:rPr>
-        <w:t>nodesktop</w:t>
-      </w:r>
-      <w:proofErr w:type="spellEnd"/>
-      <w:r>
-        <w:rPr>
-          <w:rFonts w:ascii="Courier New" w:hAnsi="Courier New" w:cs="Courier New"/>
-        </w:rPr>
-        <w:t xml:space="preserve"> -r "TVDScoreAgainstGround(&lt;case-posterior-disease-config-file-path</w:t>
-      </w:r>
-      <w:r>
-        <w:rPr>
-          <w:rFonts w:ascii="Courier New" w:hAnsi="Courier New" w:cs="Courier New"/>
-        </w:rPr>
-        <w:t>&gt;, &lt;</w:t>
-      </w:r>
-      <w:r>
-        <w:rPr>
-          <w:rFonts w:ascii="Courier New" w:hAnsi="Courier New" w:cs="Courier New"/>
-        </w:rPr>
         <w:t xml:space="preserve">samples-file-path&gt;)" </w:t>
       </w:r>
     </w:p>
     <w:p>
       <w:r>
-        <w:t xml:space="preserve">Total variation score output will be written to </w:t>
-      </w:r>
-      <w:proofErr w:type="spellStart"/>
-      <w:r>
-        <w:rPr>
-          <w:rFonts w:ascii="Courier New" w:hAnsi="Courier New" w:cs="Courier New"/>
-        </w:rPr>
-        <w:t>stdout</w:t>
-      </w:r>
-      <w:proofErr w:type="spellEnd"/>
-      <w:r>
-        <w:t xml:space="preserve">. </w:t>
-      </w:r>
-    </w:p>
-    <w:p>
-      <w:r>
         <w:t>Note that the</w:t>
       </w:r>
       <w:r>
-        <w:t xml:space="preserve"> </w:t>
-      </w:r>
-      <w:proofErr w:type="spellStart"/>
-      <w:r>
-        <w:t>Matlab</w:t>
-      </w:r>
-      <w:proofErr w:type="spellEnd"/>
-      <w:r>
-        <w:t xml:space="preserve"> program </w:t>
+        <w:t xml:space="preserve"> Matlab program </w:t>
       </w:r>
       <w:r>
         <w:t xml:space="preserve">for Metric 1 </w:t>
@@ -2656,26 +2457,87 @@
     <w:p>
       <w:pPr>
         <w:rPr>
+          <w:bCs/>
+        </w:rPr>
+      </w:pPr>
+      <w:r>
+        <w:rPr>
+          <w:bCs/>
+        </w:rPr>
+        <w:t>If you use the Java JAR file, use the following command.</w:t>
+      </w:r>
+    </w:p>
+    <w:p>
+      <w:pPr>
+        <w:rPr>
+          <w:rFonts w:ascii="Courier New" w:hAnsi="Courier New" w:cs="Courier New"/>
+          <w:bCs/>
+          <w:sz w:val="20"/>
+          <w:szCs w:val="20"/>
+        </w:rPr>
+      </w:pPr>
+      <w:r>
+        <w:rPr>
+          <w:rFonts w:ascii="Courier New" w:hAnsi="Courier New" w:cs="Courier New"/>
+          <w:bCs/>
+          <w:sz w:val="20"/>
+          <w:szCs w:val="20"/>
+        </w:rPr>
+        <w:t>java -jar TVDScoreAgainstGround.jar &lt;case-posterior-disease-config-file-path&gt; &lt;samples-file-path&gt;</w:t>
+      </w:r>
+    </w:p>
+    <w:p>
+      <w:pPr>
+        <w:rPr>
+          <w:rFonts w:ascii="Courier New" w:hAnsi="Courier New" w:cs="Courier New"/>
+          <w:bCs/>
+          <w:sz w:val="20"/>
+          <w:szCs w:val="20"/>
+        </w:rPr>
+      </w:pPr>
+      <w:r>
+        <w:t xml:space="preserve">Total variation score output will be written to </w:t>
+      </w:r>
+      <w:r>
+        <w:rPr>
+          <w:rFonts w:ascii="Courier New" w:hAnsi="Courier New" w:cs="Courier New"/>
+        </w:rPr>
+        <w:t>stdout</w:t>
+      </w:r>
+      <w:r>
+        <w:t>.</w:t>
+      </w:r>
+    </w:p>
+    <w:p>
+      <w:pPr>
+        <w:rPr>
           <w:b/>
         </w:rPr>
       </w:pPr>
-      <w:r>
+    </w:p>
+    <w:p>
+      <w:pPr>
         <w:rPr>
           <w:b/>
         </w:rPr>
-        <w:t>Submission</w:t>
-      </w:r>
-      <w:r>
-        <w:rPr>
-          <w:b/>
-        </w:rPr>
-        <w:t>:</w:t>
-      </w:r>
-    </w:p>
-    <w:p>
+      </w:pPr>
       <w:bookmarkStart w:id="0" w:name="_GoBack"/>
       <w:bookmarkEnd w:id="0"/>
       <w:r>
+        <w:rPr>
+          <w:b/>
+        </w:rPr>
+        <w:t>Submission</w:t>
+      </w:r>
+      <w:r>
+        <w:rPr>
+          <w:b/>
+        </w:rPr>
+        <w:t>:</w:t>
+      </w:r>
+    </w:p>
+    <w:p>
+      <w:r>
         <w:t>The metric value should be computed for each elapsed time step (by calling the provided code or by implementing yourself). The metric value should be reported for several elapsed time steps. The number of elapsed time steps should be sufficient to establish an “informative profile”.</w:t>
       </w:r>
     </w:p>
@@ -2712,15 +2574,7 @@
         <w:spacing w:after="0" w:line="240" w:lineRule="auto"/>
       </w:pPr>
       <w:r>
-        <w:t>Sample output files for this problem have been provided in the “</w:t>
-      </w:r>
-      <w:proofErr w:type="spellStart"/>
-      <w:r>
-        <w:t>sampleoutput</w:t>
-      </w:r>
-      <w:proofErr w:type="spellEnd"/>
-      <w:r>
-        <w:t>” folder:</w:t>
+        <w:t>Sample output files for this problem have been provided in the “sampleoutput” folder:</w:t>
       </w:r>
     </w:p>
     <w:p>
@@ -2735,14 +2589,12 @@
           <w:rFonts w:ascii="Courier New" w:hAnsi="Courier New" w:cs="Courier New"/>
         </w:rPr>
       </w:pPr>
-      <w:proofErr w:type="gramStart"/>
       <w:r>
         <w:rPr>
           <w:rFonts w:ascii="Courier New" w:hAnsi="Courier New" w:cs="Courier New"/>
         </w:rPr>
         <w:t>problem-2-query-1-metric-1.csv</w:t>
       </w:r>
-      <w:proofErr w:type="gramEnd"/>
     </w:p>
     <w:p>
       <w:pPr>
@@ -2751,14 +2603,12 @@
           <w:rFonts w:ascii="Courier New" w:hAnsi="Courier New" w:cs="Courier New"/>
         </w:rPr>
       </w:pPr>
-      <w:proofErr w:type="gramStart"/>
       <w:r>
         <w:rPr>
           <w:rFonts w:ascii="Courier New" w:hAnsi="Courier New" w:cs="Courier New"/>
         </w:rPr>
         <w:t>problem-2-query-2-metric-2.csv</w:t>
       </w:r>
-      <w:proofErr w:type="gramEnd"/>
     </w:p>
     <w:p>
       <w:pPr>
@@ -2767,7 +2617,6 @@
           <w:rFonts w:ascii="Courier New" w:hAnsi="Courier New" w:cs="Courier New"/>
         </w:rPr>
       </w:pPr>
-      <w:proofErr w:type="gramStart"/>
       <w:r>
         <w:rPr>
           <w:rFonts w:ascii="Courier New" w:hAnsi="Courier New" w:cs="Courier New"/>
@@ -2786,7 +2635,6 @@
         </w:rPr>
         <w:t>-metric-3.csv</w:t>
       </w:r>
-      <w:proofErr w:type="gramEnd"/>
     </w:p>
     <w:p>
       <w:pPr>
@@ -2922,6 +2770,7 @@
           <w:rFonts w:ascii="Calibri" w:eastAsia="Times New Roman" w:hAnsi="Calibri" w:cs="Times New Roman"/>
           <w:color w:val="000000"/>
         </w:rPr>
+        <w:lastRenderedPageBreak/>
         <w:t>We can also keep track of configuration that has the highest probability, and the corresponding disease configuration is the MAP value of the disease state variables.</w:t>
       </w:r>
     </w:p>

</xml_diff>